<commit_message>
all slides updated; custom css added, example road-tested
</commit_message>
<xml_diff>
--- a/seals/paper.docx
+++ b/seals/paper.docx
@@ -82,11 +82,11 @@
       <w:pPr>
         <w:pStyle w:val="Heading1"/>
       </w:pPr>
-      <w:bookmarkStart w:id="21" w:name="introduction"/>
-      <w:bookmarkEnd w:id="21"/>
+      <w:bookmarkStart w:id="20" w:name="introduction"/>
       <w:r>
         <w:t xml:space="preserve">Introduction</w:t>
       </w:r>
+      <w:bookmarkEnd w:id="20"/>
     </w:p>
     <w:p>
       <w:pPr>
@@ -106,11 +106,11 @@
       <w:pPr>
         <w:pStyle w:val="Heading1"/>
       </w:pPr>
-      <w:bookmarkStart w:id="22" w:name="methods"/>
-      <w:bookmarkEnd w:id="22"/>
+      <w:bookmarkStart w:id="21" w:name="methods"/>
       <w:r>
         <w:t xml:space="preserve">Methods</w:t>
       </w:r>
+      <w:bookmarkEnd w:id="21"/>
     </w:p>
     <w:p>
       <w:pPr>
@@ -123,18 +123,42 @@
         <w:t xml:space="preserve"> </w:t>
       </w:r>
       <w:r>
-        <w:t xml:space="preserve">We used R Core Team (2018) and tidyverse packages (Wickham, 2017) for all analyses.</w:t>
+        <w:t xml:space="preserve">We used R</w:t>
+      </w:r>
+      <w:r>
+        <w:t xml:space="preserve"> </w:t>
+      </w:r>
+      <w:r>
+        <w:t xml:space="preserve">(R Core Team 2019)</w:t>
+      </w:r>
+      <w:r>
+        <w:t xml:space="preserve"> </w:t>
+      </w:r>
+      <w:r>
+        <w:t xml:space="preserve">with tidyverse packages</w:t>
+      </w:r>
+      <w:r>
+        <w:t xml:space="preserve"> </w:t>
+      </w:r>
+      <w:r>
+        <w:t xml:space="preserve">(Wickham 2017)</w:t>
+      </w:r>
+      <w:r>
+        <w:t xml:space="preserve"> </w:t>
+      </w:r>
+      <w:r>
+        <w:t xml:space="preserve">for all analyses.</w:t>
       </w:r>
     </w:p>
     <w:p>
       <w:pPr>
         <w:pStyle w:val="Heading1"/>
       </w:pPr>
-      <w:bookmarkStart w:id="23" w:name="results"/>
-      <w:bookmarkEnd w:id="23"/>
+      <w:bookmarkStart w:id="22" w:name="results"/>
       <w:r>
         <w:t xml:space="preserve">Results</w:t>
       </w:r>
+      <w:bookmarkEnd w:id="22"/>
     </w:p>
     <w:p>
       <w:pPr>
@@ -261,7 +285,7 @@
     </w:p>
     <w:p>
       <w:pPr>
-        <w:pStyle w:val="FigureWithCaption"/>
+        <w:pStyle w:val="CaptionedFigure"/>
       </w:pPr>
       <w:r>
         <w:drawing>
@@ -279,7 +303,7 @@
                     </pic:cNvPicPr>
                   </pic:nvPicPr>
                   <pic:blipFill>
-                    <a:blip r:embed="rId24"/>
+                    <a:blip r:embed="rId23"/>
                     <a:stretch>
                       <a:fillRect/>
                     </a:stretch>
@@ -314,9 +338,87 @@
         <w:t xml:space="preserve">Figure 1 Mean Myoglobin content of skeletal muscle</w:t>
       </w:r>
     </w:p>
+    <w:bookmarkStart w:id="28" w:name="refs"/>
+    <w:bookmarkStart w:id="25" w:name="ref-R-core"/>
+    <w:p>
+      <w:pPr>
+        <w:pStyle w:val="Bibliography"/>
+      </w:pPr>
+      <w:r>
+        <w:t xml:space="preserve">R Core Team. 2019.</w:t>
+      </w:r>
+      <w:r>
+        <w:t xml:space="preserve"> </w:t>
+      </w:r>
+      <w:r>
+        <w:rPr>
+          <w:i/>
+        </w:rPr>
+        <w:t xml:space="preserve">R: A Language and Environment for Statistical Computing</w:t>
+      </w:r>
+      <w:r>
+        <w:t xml:space="preserve">. Vienna, Austria: R Foundation for Statistical Computing.</w:t>
+      </w:r>
+      <w:r>
+        <w:t xml:space="preserve"> </w:t>
+      </w:r>
+      <w:hyperlink r:id="rId24">
+        <w:r>
+          <w:rPr>
+            <w:rStyle w:val="Hyperlink"/>
+          </w:rPr>
+          <w:t xml:space="preserve">https://www.R-project.org/</w:t>
+        </w:r>
+      </w:hyperlink>
+      <w:r>
+        <w:t xml:space="preserve">.</w:t>
+      </w:r>
+    </w:p>
+    <w:bookmarkEnd w:id="25"/>
+    <w:bookmarkStart w:id="27" w:name="ref-tidyverse"/>
+    <w:p>
+      <w:pPr>
+        <w:pStyle w:val="Bibliography"/>
+      </w:pPr>
+      <w:r>
+        <w:t xml:space="preserve">Wickham, Hadley. 2017.</w:t>
+      </w:r>
+      <w:r>
+        <w:t xml:space="preserve"> </w:t>
+      </w:r>
+      <w:r>
+        <w:rPr>
+          <w:i/>
+        </w:rPr>
+        <w:t xml:space="preserve">Tidyverse: Easily Install and Load the ’Tidyverse’</w:t>
+      </w:r>
+      <w:r>
+        <w:t xml:space="preserve">.</w:t>
+      </w:r>
+      <w:r>
+        <w:t xml:space="preserve"> </w:t>
+      </w:r>
+      <w:hyperlink r:id="rId26">
+        <w:r>
+          <w:rPr>
+            <w:rStyle w:val="Hyperlink"/>
+          </w:rPr>
+          <w:t xml:space="preserve">https://CRAN.R-project.org/package=tidyverse</w:t>
+        </w:r>
+      </w:hyperlink>
+      <w:r>
+        <w:t xml:space="preserve">.</w:t>
+      </w:r>
+    </w:p>
+    <w:bookmarkEnd w:id="27"/>
+    <w:bookmarkEnd w:id="28"/>
     <w:sectPr/>
   </w:body>
 </w:document>
+</file>
+
+<file path=word/comments.xml><?xml version="1.0" encoding="utf-8"?>
+<w:comments xmlns:w="http://schemas.openxmlformats.org/wordprocessingml/2006/main" xmlns:m="http://schemas.openxmlformats.org/officeDocument/2006/math" xmlns:r="http://schemas.openxmlformats.org/officeDocument/2006/relationships" xmlns:o="urn:schemas-microsoft-com:office:office" xmlns:v="urn:schemas-microsoft-com:vml" xmlns:w10="urn:schemas-microsoft-com:office:word" xmlns:a="http://schemas.openxmlformats.org/drawingml/2006/main" xmlns:pic="http://schemas.openxmlformats.org/drawingml/2006/picture" xmlns:wp="http://schemas.openxmlformats.org/drawingml/2006/wordprocessingDrawing"/>
 </file>
 
 <file path=word/footnotes.xml><?xml version="1.0" encoding="utf-8"?>
@@ -340,8 +442,8 @@
 
 <file path=word/numbering.xml><?xml version="1.0" encoding="utf-8"?>
 <w:numbering xmlns:w="http://schemas.openxmlformats.org/wordprocessingml/2006/main">
-  <w:abstractNum w:abstractNumId="0">
-    <w:nsid w:val="e17f69ba"/>
+  <w:abstractNum w:abstractNumId="990">
+    <w:nsid w:val="170cd2de"/>
     <w:multiLevelType w:val="multilevel"/>
     <w:lvl w:ilvl="0">
       <w:numFmt w:val="bullet"/>
@@ -420,9 +522,31 @@
         <w:ind w:left="4800" w:hanging="480"/>
       </w:pPr>
     </w:lvl>
+    <w:lvl w:ilvl="7">
+      <w:numFmt w:val="bullet"/>
+      <w:lvlText w:val=" "/>
+      <w:lvlJc w:val="left"/>
+      <w:pPr>
+        <w:tabs>
+          <w:tab w:val="num" w:pos="5040"/>
+        </w:tabs>
+        <w:ind w:left="5520" w:hanging="480"/>
+      </w:pPr>
+    </w:lvl>
+    <w:lvl w:ilvl="8">
+      <w:numFmt w:val="bullet"/>
+      <w:lvlText w:val=" "/>
+      <w:lvlJc w:val="left"/>
+      <w:pPr>
+        <w:tabs>
+          <w:tab w:val="num" w:pos="5760"/>
+        </w:tabs>
+        <w:ind w:left="6240" w:hanging="480"/>
+      </w:pPr>
+    </w:lvl>
   </w:abstractNum>
   <w:abstractNum w:abstractNumId="990">
-    <w:nsid w:val="cd7b6b6f"/>
+    <w:nsid w:val="2c1ae401"/>
     <w:multiLevelType w:val="multilevel"/>
     <w:lvl w:ilvl="0">
       <w:numFmt w:val="bullet"/>
@@ -501,9 +625,31 @@
         <w:ind w:left="4800" w:hanging="480"/>
       </w:pPr>
     </w:lvl>
+    <w:lvl w:ilvl="7">
+      <w:numFmt w:val="bullet"/>
+      <w:lvlText w:val=" "/>
+      <w:lvlJc w:val="left"/>
+      <w:pPr>
+        <w:tabs>
+          <w:tab w:val="num" w:pos="5040"/>
+        </w:tabs>
+        <w:ind w:left="5520" w:hanging="480"/>
+      </w:pPr>
+    </w:lvl>
+    <w:lvl w:ilvl="8">
+      <w:numFmt w:val="bullet"/>
+      <w:lvlText w:val=" "/>
+      <w:lvlJc w:val="left"/>
+      <w:pPr>
+        <w:tabs>
+          <w:tab w:val="num" w:pos="5760"/>
+        </w:tabs>
+        <w:ind w:left="6240" w:hanging="480"/>
+      </w:pPr>
+    </w:lvl>
   </w:abstractNum>
-  <w:num w:numId="1">
-    <w:abstractNumId w:val="0"/>
+  <w:num w:numId="1000">
+    <w:abstractNumId w:val="990"/>
   </w:num>
   <w:num w:numId="1000">
     <w:abstractNumId w:val="990"/>
@@ -764,6 +910,66 @@
       <w:szCs w:val="24"/>
     </w:rPr>
   </w:style>
+  <w:style w:type="paragraph" w:styleId="Heading7">
+    <w:name w:val="Heading 7"/>
+    <w:basedOn w:val="Normal"/>
+    <w:next w:val="BodyText"/>
+    <w:uiPriority w:val="9"/>
+    <w:unhideWhenUsed/>
+    <w:qFormat/>
+    <w:pPr>
+      <w:keepNext/>
+      <w:keepLines/>
+      <w:spacing w:before="200" w:after="0"/>
+      <w:outlineLvl w:val="6"/>
+    </w:pPr>
+    <w:rPr>
+      <w:rFonts w:asciiTheme="majorHAnsi" w:eastAsiaTheme="majorEastAsia" w:hAnsiTheme="majorHAnsi" w:cstheme="majorBidi"/>
+      <w:color w:val="4F81BD" w:themeColor="accent1"/>
+      <w:sz w:val="24"/>
+      <w:szCs w:val="24"/>
+    </w:rPr>
+  </w:style>
+  <w:style w:type="paragraph" w:styleId="Heading8">
+    <w:name w:val="Heading 8"/>
+    <w:basedOn w:val="Normal"/>
+    <w:next w:val="BodyText"/>
+    <w:uiPriority w:val="9"/>
+    <w:unhideWhenUsed/>
+    <w:qFormat/>
+    <w:pPr>
+      <w:keepNext/>
+      <w:keepLines/>
+      <w:spacing w:before="200" w:after="0"/>
+      <w:outlineLvl w:val="7"/>
+    </w:pPr>
+    <w:rPr>
+      <w:rFonts w:asciiTheme="majorHAnsi" w:eastAsiaTheme="majorEastAsia" w:hAnsiTheme="majorHAnsi" w:cstheme="majorBidi"/>
+      <w:color w:val="4F81BD" w:themeColor="accent1"/>
+      <w:sz w:val="24"/>
+      <w:szCs w:val="24"/>
+    </w:rPr>
+  </w:style>
+  <w:style w:type="paragraph" w:styleId="Heading9">
+    <w:name w:val="Heading 9"/>
+    <w:basedOn w:val="Normal"/>
+    <w:next w:val="BodyText"/>
+    <w:uiPriority w:val="9"/>
+    <w:unhideWhenUsed/>
+    <w:qFormat/>
+    <w:pPr>
+      <w:keepNext/>
+      <w:keepLines/>
+      <w:spacing w:before="200" w:after="0"/>
+      <w:outlineLvl w:val="8"/>
+    </w:pPr>
+    <w:rPr>
+      <w:rFonts w:asciiTheme="majorHAnsi" w:eastAsiaTheme="majorEastAsia" w:hAnsiTheme="majorHAnsi" w:cstheme="majorBidi"/>
+      <w:color w:val="4F81BD" w:themeColor="accent1"/>
+      <w:sz w:val="24"/>
+      <w:szCs w:val="24"/>
+    </w:rPr>
+  </w:style>
   <w:style w:type="paragraph" w:styleId="BlockText">
     <w:name w:val="Block Text"/>
     <w:basedOn w:val="BodyText"/>
@@ -795,8 +1001,9 @@
     <w:semiHidden/>
     <w:unhideWhenUsed/>
   </w:style>
-  <w:style w:type="table" w:default="1" w:styleId="TableNormal">
-    <w:name w:val="Normal Table"/>
+  <w:style w:type="table" w:default="1" w:styleId="Table">
+    <w:name w:val="Table"/>
+    <w:basedOn w:val="TableNormal"/>
     <w:semiHidden/>
     <w:unhideWhenUsed/>
     <w:qFormat/>
@@ -853,8 +1060,8 @@
     <w:name w:val="Figure"/>
     <w:basedOn w:val="Normal"/>
   </w:style>
-  <w:style w:type="paragraph" w:customStyle="1" w:styleId="FigureWithCaption">
-    <w:name w:val="Figure with Caption"/>
+  <w:style w:type="paragraph" w:customStyle="1" w:styleId="CaptionedFigure">
+    <w:name w:val="Captioned Figure"/>
     <w:basedOn w:val="Figure"/>
     <w:pPr>
       <w:keepNext/>

</xml_diff>